<commit_message>
update to document formats
</commit_message>
<xml_diff>
--- a/Report/computing_a_spfi-derived_fpa_file.docx
+++ b/Report/computing_a_spfi-derived_fpa_file.docx
@@ -36,7 +36,7 @@
     </w:p>
     <w:p>
       <w:pPr>
-        <w:pStyle w:val="Author"/>
+        <w:pStyle w:val="Date"/>
       </w:pPr>
       <w:r>
         <w:t xml:space="preserve">Last</w:t>
@@ -51,38 +51,6 @@
         <w:t xml:space="preserve"> </w:t>
       </w:r>
       <w:r>
-        <w:t xml:space="preserve">by</w:t>
-      </w:r>
-      <w:r>
-        <w:t xml:space="preserve"> </w:t>
-      </w:r>
-      <w:r>
-        <w:t xml:space="preserve">Randy</w:t>
-      </w:r>
-      <w:r>
-        <w:t xml:space="preserve"> </w:t>
-      </w:r>
-      <w:r>
-        <w:t xml:space="preserve">Peterson</w:t>
-      </w:r>
-    </w:p>
-    <w:p>
-      <w:pPr>
-        <w:pStyle w:val="Date"/>
-      </w:pPr>
-      <w:r>
-        <w:t xml:space="preserve">Last</w:t>
-      </w:r>
-      <w:r>
-        <w:t xml:space="preserve"> </w:t>
-      </w:r>
-      <w:r>
-        <w:t xml:space="preserve">updated</w:t>
-      </w:r>
-      <w:r>
-        <w:t xml:space="preserve"> </w:t>
-      </w:r>
-      <w:r>
         <w:t xml:space="preserve">on</w:t>
       </w:r>
       <w:r>
@@ -95,7 +63,7 @@
         <w:t xml:space="preserve"> </w:t>
       </w:r>
       <w:r>
-        <w:t xml:space="preserve">2,</w:t>
+        <w:t xml:space="preserve">3,</w:t>
       </w:r>
       <w:r>
         <w:t xml:space="preserve"> </w:t>
@@ -3506,7 +3474,7 @@
     </w:lvl>
   </w:abstractNum>
   <w:abstractNum w:abstractNumId="990">
-    <w:nsid w:val="25f566c4"/>
+    <w:nsid w:val="4fc18b8a"/>
     <w:multiLevelType w:val="multilevel"/>
     <w:lvl w:ilvl="0">
       <w:numFmt w:val="bullet"/>

</xml_diff>